<commit_message>
Added info to Overview Doc
</commit_message>
<xml_diff>
--- a/documentation/TrackControllerOverview.docx
+++ b/documentation/TrackControllerOverview.docx
@@ -49,6 +49,23 @@
       <w:pPr>
         <w:pStyle w:val="ListParagraph"/>
         <w:numPr>
+          <w:ilvl w:val="1"/>
+          <w:numId w:val="1"/>
+        </w:numPr>
+        <w:rPr>
+          <w:u w:val="single"/>
+        </w:rPr>
+      </w:pPr>
+      <w:r>
+        <w:t>Tells the train through the track (Baud = 3, unknown exactly what baud is)</w:t>
+      </w:r>
+      <w:bookmarkStart w:id="0" w:name="_GoBack"/>
+      <w:bookmarkEnd w:id="0"/>
+    </w:p>
+    <w:p>
+      <w:pPr>
+        <w:pStyle w:val="ListParagraph"/>
+        <w:numPr>
           <w:ilvl w:val="0"/>
           <w:numId w:val="1"/>
         </w:numPr>
@@ -94,6 +111,21 @@
       <w:pPr>
         <w:pStyle w:val="ListParagraph"/>
         <w:numPr>
+          <w:ilvl w:val="1"/>
+          <w:numId w:val="1"/>
+        </w:numPr>
+        <w:rPr>
+          <w:u w:val="single"/>
+        </w:rPr>
+      </w:pPr>
+      <w:r>
+        <w:t>Drops gate/turns of light for railroad crossings</w:t>
+      </w:r>
+    </w:p>
+    <w:p>
+      <w:pPr>
+        <w:pStyle w:val="ListParagraph"/>
+        <w:numPr>
           <w:ilvl w:val="0"/>
           <w:numId w:val="1"/>
         </w:numPr>
@@ -134,8 +166,6 @@
       <w:r>
         <w:t>Detect broken rails</w:t>
       </w:r>
-      <w:bookmarkStart w:id="0" w:name="_GoBack"/>
-      <w:bookmarkEnd w:id="0"/>
     </w:p>
     <w:p>
       <w:pPr>
@@ -150,6 +180,21 @@
       </w:pPr>
       <w:r>
         <w:t>Detects train presence on tracks</w:t>
+      </w:r>
+    </w:p>
+    <w:p>
+      <w:pPr>
+        <w:pStyle w:val="ListParagraph"/>
+        <w:numPr>
+          <w:ilvl w:val="1"/>
+          <w:numId w:val="1"/>
+        </w:numPr>
+        <w:rPr>
+          <w:u w:val="single"/>
+        </w:rPr>
+      </w:pPr>
+      <w:r>
+        <w:t>Done with a signal relay – DC Track circuit where a track connects the lines and shorts the circuit, de-energizing the relay</w:t>
       </w:r>
     </w:p>
     <w:p>
@@ -367,13 +412,8 @@
     <w:pPr>
       <w:pStyle w:val="Header"/>
     </w:pPr>
-    <w:proofErr w:type="spellStart"/>
     <w:r>
-      <w:t>CoE</w:t>
-    </w:r>
-    <w:proofErr w:type="spellEnd"/>
-    <w:r>
-      <w:t xml:space="preserve"> 1186</w:t>
+      <w:t>CoE 1186</w:t>
     </w:r>
     <w:r>
       <w:tab/>

</xml_diff>